<commit_message>
add reports to labs
</commit_message>
<xml_diff>
--- a/pois/lab1/Верба_ПОИС_лаб1_knime.docx
+++ b/pois/lab1/Верба_ПОИС_лаб1_knime.docx
@@ -70,12 +70,12 @@
                 <wp:inline distB="0" distT="0" distL="0" distR="0">
                   <wp:extent cx="895350" cy="1009650"/>
                   <wp:effectExtent b="0" l="0" r="0" t="0"/>
-                  <wp:docPr descr="https://lh6.googleusercontent.com/QcftzNtI05T0Y6fjdSh1Rr2rt8oqZ1IvnLvbn1jLJ7CCyteVir3k-xBLv4SL1wAgWJsRhmmJSR0UW-RP63_GQenE4vVWv05BRoZTsmIcBccVTnfxwmsnNMvjg599x9SqZd8E3dkd" id="49" name="image2.png"/>
+                  <wp:docPr descr="https://lh6.googleusercontent.com/QcftzNtI05T0Y6fjdSh1Rr2rt8oqZ1IvnLvbn1jLJ7CCyteVir3k-xBLv4SL1wAgWJsRhmmJSR0UW-RP63_GQenE4vVWv05BRoZTsmIcBccVTnfxwmsnNMvjg599x9SqZd8E3dkd" id="49" name="image8.png"/>
                   <a:graphic>
                     <a:graphicData uri="http://schemas.openxmlformats.org/drawingml/2006/picture">
                       <pic:pic>
                         <pic:nvPicPr>
-                          <pic:cNvPr descr="https://lh6.googleusercontent.com/QcftzNtI05T0Y6fjdSh1Rr2rt8oqZ1IvnLvbn1jLJ7CCyteVir3k-xBLv4SL1wAgWJsRhmmJSR0UW-RP63_GQenE4vVWv05BRoZTsmIcBccVTnfxwmsnNMvjg599x9SqZd8E3dkd" id="0" name="image2.png"/>
+                          <pic:cNvPr descr="https://lh6.googleusercontent.com/QcftzNtI05T0Y6fjdSh1Rr2rt8oqZ1IvnLvbn1jLJ7CCyteVir3k-xBLv4SL1wAgWJsRhmmJSR0UW-RP63_GQenE4vVWv05BRoZTsmIcBccVTnfxwmsnNMvjg599x9SqZd8E3dkd" id="0" name="image8.png"/>
                           <pic:cNvPicPr preferRelativeResize="0"/>
                         </pic:nvPicPr>
                         <pic:blipFill>
@@ -942,7 +942,7 @@
                 <w:szCs w:val="28"/>
                 <w:rtl w:val="0"/>
               </w:rPr>
-              <w:t xml:space="preserve">Зорина Н.В.</w:t>
+              <w:t xml:space="preserve">Волков М.Ю.</w:t>
             </w:r>
             <w:r>
               <w:rPr>
@@ -1858,12 +1858,12 @@
           <wp:inline distB="114300" distT="114300" distL="114300" distR="114300">
             <wp:extent cx="5933475" cy="2070100"/>
             <wp:effectExtent b="0" l="0" r="0" t="0"/>
-            <wp:docPr id="34" name="image17.png"/>
+            <wp:docPr id="34" name="image18.png"/>
             <a:graphic>
               <a:graphicData uri="http://schemas.openxmlformats.org/drawingml/2006/picture">
                 <pic:pic>
                   <pic:nvPicPr>
-                    <pic:cNvPr id="0" name="image17.png"/>
+                    <pic:cNvPr id="0" name="image18.png"/>
                     <pic:cNvPicPr preferRelativeResize="0"/>
                   </pic:nvPicPr>
                   <pic:blipFill>
@@ -2093,12 +2093,12 @@
           <wp:inline distB="114300" distT="114300" distL="114300" distR="114300">
             <wp:extent cx="5933475" cy="7404100"/>
             <wp:effectExtent b="0" l="0" r="0" t="0"/>
-            <wp:docPr id="33" name="image14.png"/>
+            <wp:docPr id="33" name="image2.png"/>
             <a:graphic>
               <a:graphicData uri="http://schemas.openxmlformats.org/drawingml/2006/picture">
                 <pic:pic>
                   <pic:nvPicPr>
-                    <pic:cNvPr id="0" name="image14.png"/>
+                    <pic:cNvPr id="0" name="image2.png"/>
                     <pic:cNvPicPr preferRelativeResize="0"/>
                   </pic:nvPicPr>
                   <pic:blipFill>
@@ -2255,12 +2255,12 @@
           <wp:inline distB="114300" distT="114300" distL="114300" distR="114300">
             <wp:extent cx="5933475" cy="4864100"/>
             <wp:effectExtent b="0" l="0" r="0" t="0"/>
-            <wp:docPr id="36" name="image1.png"/>
+            <wp:docPr id="36" name="image11.png"/>
             <a:graphic>
               <a:graphicData uri="http://schemas.openxmlformats.org/drawingml/2006/picture">
                 <pic:pic>
                   <pic:nvPicPr>
-                    <pic:cNvPr id="0" name="image1.png"/>
+                    <pic:cNvPr id="0" name="image11.png"/>
                     <pic:cNvPicPr preferRelativeResize="0"/>
                   </pic:nvPicPr>
                   <pic:blipFill>
@@ -2382,12 +2382,12 @@
           <wp:inline distB="114300" distT="114300" distL="114300" distR="114300">
             <wp:extent cx="5391150" cy="1295400"/>
             <wp:effectExtent b="0" l="0" r="0" t="0"/>
-            <wp:docPr id="35" name="image11.png"/>
+            <wp:docPr id="35" name="image14.png"/>
             <a:graphic>
               <a:graphicData uri="http://schemas.openxmlformats.org/drawingml/2006/picture">
                 <pic:pic>
                   <pic:nvPicPr>
-                    <pic:cNvPr id="0" name="image11.png"/>
+                    <pic:cNvPr id="0" name="image14.png"/>
                     <pic:cNvPicPr preferRelativeResize="0"/>
                   </pic:nvPicPr>
                   <pic:blipFill>
@@ -2700,12 +2700,12 @@
           <wp:inline distB="114300" distT="114300" distL="114300" distR="114300">
             <wp:extent cx="4857750" cy="2667000"/>
             <wp:effectExtent b="0" l="0" r="0" t="0"/>
-            <wp:docPr id="37" name="image15.png"/>
+            <wp:docPr id="37" name="image12.png"/>
             <a:graphic>
               <a:graphicData uri="http://schemas.openxmlformats.org/drawingml/2006/picture">
                 <pic:pic>
                   <pic:nvPicPr>
-                    <pic:cNvPr id="0" name="image15.png"/>
+                    <pic:cNvPr id="0" name="image12.png"/>
                     <pic:cNvPicPr preferRelativeResize="0"/>
                   </pic:nvPicPr>
                   <pic:blipFill>
@@ -2797,12 +2797,12 @@
           <wp:inline distB="114300" distT="114300" distL="114300" distR="114300">
             <wp:extent cx="3563438" cy="5290052"/>
             <wp:effectExtent b="0" l="0" r="0" t="0"/>
-            <wp:docPr id="40" name="image10.png"/>
+            <wp:docPr id="40" name="image5.png"/>
             <a:graphic>
               <a:graphicData uri="http://schemas.openxmlformats.org/drawingml/2006/picture">
                 <pic:pic>
                   <pic:nvPicPr>
-                    <pic:cNvPr id="0" name="image10.png"/>
+                    <pic:cNvPr id="0" name="image5.png"/>
                     <pic:cNvPicPr preferRelativeResize="0"/>
                   </pic:nvPicPr>
                   <pic:blipFill>
@@ -2913,12 +2913,12 @@
           <wp:inline distB="114300" distT="114300" distL="114300" distR="114300">
             <wp:extent cx="5933475" cy="1981200"/>
             <wp:effectExtent b="0" l="0" r="0" t="0"/>
-            <wp:docPr id="39" name="image3.png"/>
+            <wp:docPr id="39" name="image9.png"/>
             <a:graphic>
               <a:graphicData uri="http://schemas.openxmlformats.org/drawingml/2006/picture">
                 <pic:pic>
                   <pic:nvPicPr>
-                    <pic:cNvPr id="0" name="image3.png"/>
+                    <pic:cNvPr id="0" name="image9.png"/>
                     <pic:cNvPicPr preferRelativeResize="0"/>
                   </pic:nvPicPr>
                   <pic:blipFill>
@@ -3034,12 +3034,12 @@
           <wp:inline distB="114300" distT="114300" distL="114300" distR="114300">
             <wp:extent cx="4051981" cy="4662789"/>
             <wp:effectExtent b="0" l="0" r="0" t="0"/>
-            <wp:docPr id="43" name="image13.png"/>
+            <wp:docPr id="43" name="image7.png"/>
             <a:graphic>
               <a:graphicData uri="http://schemas.openxmlformats.org/drawingml/2006/picture">
                 <pic:pic>
                   <pic:nvPicPr>
-                    <pic:cNvPr id="0" name="image13.png"/>
+                    <pic:cNvPr id="0" name="image7.png"/>
                     <pic:cNvPicPr preferRelativeResize="0"/>
                   </pic:nvPicPr>
                   <pic:blipFill>
@@ -3162,12 +3162,12 @@
           <wp:inline distB="114300" distT="114300" distL="114300" distR="114300">
             <wp:extent cx="5933475" cy="5753100"/>
             <wp:effectExtent b="0" l="0" r="0" t="0"/>
-            <wp:docPr id="41" name="image4.png"/>
+            <wp:docPr id="41" name="image3.png"/>
             <a:graphic>
               <a:graphicData uri="http://schemas.openxmlformats.org/drawingml/2006/picture">
                 <pic:pic>
                   <pic:nvPicPr>
-                    <pic:cNvPr id="0" name="image4.png"/>
+                    <pic:cNvPr id="0" name="image3.png"/>
                     <pic:cNvPicPr preferRelativeResize="0"/>
                   </pic:nvPicPr>
                   <pic:blipFill>
@@ -3357,12 +3357,12 @@
           <wp:inline distB="114300" distT="114300" distL="114300" distR="114300">
             <wp:extent cx="5423319" cy="7596330"/>
             <wp:effectExtent b="0" l="0" r="0" t="0"/>
-            <wp:docPr id="42" name="image16.png"/>
+            <wp:docPr id="42" name="image13.png"/>
             <a:graphic>
               <a:graphicData uri="http://schemas.openxmlformats.org/drawingml/2006/picture">
                 <pic:pic>
                   <pic:nvPicPr>
-                    <pic:cNvPr id="0" name="image16.png"/>
+                    <pic:cNvPr id="0" name="image13.png"/>
                     <pic:cNvPicPr preferRelativeResize="0"/>
                   </pic:nvPicPr>
                   <pic:blipFill>
@@ -3446,12 +3446,12 @@
           <wp:inline distB="114300" distT="114300" distL="114300" distR="114300">
             <wp:extent cx="5933475" cy="2184400"/>
             <wp:effectExtent b="0" l="0" r="0" t="0"/>
-            <wp:docPr id="44" name="image7.png"/>
+            <wp:docPr id="44" name="image15.png"/>
             <a:graphic>
               <a:graphicData uri="http://schemas.openxmlformats.org/drawingml/2006/picture">
                 <pic:pic>
                   <pic:nvPicPr>
-                    <pic:cNvPr id="0" name="image7.png"/>
+                    <pic:cNvPr id="0" name="image15.png"/>
                     <pic:cNvPicPr preferRelativeResize="0"/>
                   </pic:nvPicPr>
                   <pic:blipFill>
@@ -3759,12 +3759,12 @@
           <wp:inline distB="114300" distT="114300" distL="114300" distR="114300">
             <wp:extent cx="5933475" cy="2984500"/>
             <wp:effectExtent b="0" l="0" r="0" t="0"/>
-            <wp:docPr id="45" name="image12.png"/>
+            <wp:docPr id="45" name="image4.png"/>
             <a:graphic>
               <a:graphicData uri="http://schemas.openxmlformats.org/drawingml/2006/picture">
                 <pic:pic>
                   <pic:nvPicPr>
-                    <pic:cNvPr id="0" name="image12.png"/>
+                    <pic:cNvPr id="0" name="image4.png"/>
                     <pic:cNvPicPr preferRelativeResize="0"/>
                   </pic:nvPicPr>
                   <pic:blipFill>
@@ -4061,12 +4061,12 @@
           <wp:inline distB="114300" distT="114300" distL="114300" distR="114300">
             <wp:extent cx="5933475" cy="4572000"/>
             <wp:effectExtent b="0" l="0" r="0" t="0"/>
-            <wp:docPr id="46" name="image9.png"/>
+            <wp:docPr id="46" name="image1.png"/>
             <a:graphic>
               <a:graphicData uri="http://schemas.openxmlformats.org/drawingml/2006/picture">
                 <pic:pic>
                   <pic:nvPicPr>
-                    <pic:cNvPr id="0" name="image9.png"/>
+                    <pic:cNvPr id="0" name="image1.png"/>
                     <pic:cNvPicPr preferRelativeResize="0"/>
                   </pic:nvPicPr>
                   <pic:blipFill>
@@ -4450,12 +4450,12 @@
           <wp:inline distB="114300" distT="114300" distL="114300" distR="114300">
             <wp:extent cx="5933475" cy="5257800"/>
             <wp:effectExtent b="0" l="0" r="0" t="0"/>
-            <wp:docPr id="47" name="image8.png"/>
+            <wp:docPr id="47" name="image17.png"/>
             <a:graphic>
               <a:graphicData uri="http://schemas.openxmlformats.org/drawingml/2006/picture">
                 <pic:pic>
                   <pic:nvPicPr>
-                    <pic:cNvPr id="0" name="image8.png"/>
+                    <pic:cNvPr id="0" name="image17.png"/>
                     <pic:cNvPicPr preferRelativeResize="0"/>
                   </pic:nvPicPr>
                   <pic:blipFill>
@@ -4668,12 +4668,12 @@
           <wp:inline distB="114300" distT="114300" distL="114300" distR="114300">
             <wp:extent cx="5933475" cy="4381500"/>
             <wp:effectExtent b="0" l="0" r="0" t="0"/>
-            <wp:docPr id="48" name="image18.png"/>
+            <wp:docPr id="48" name="image10.png"/>
             <a:graphic>
               <a:graphicData uri="http://schemas.openxmlformats.org/drawingml/2006/picture">
                 <pic:pic>
                   <pic:nvPicPr>
-                    <pic:cNvPr id="0" name="image18.png"/>
+                    <pic:cNvPr id="0" name="image10.png"/>
                     <pic:cNvPicPr preferRelativeResize="0"/>
                   </pic:nvPicPr>
                   <pic:blipFill>
@@ -5000,12 +5000,12 @@
           <wp:inline distB="114300" distT="114300" distL="114300" distR="114300">
             <wp:extent cx="5316038" cy="5978335"/>
             <wp:effectExtent b="0" l="0" r="0" t="0"/>
-            <wp:docPr id="50" name="image5.png"/>
+            <wp:docPr id="50" name="image16.png"/>
             <a:graphic>
               <a:graphicData uri="http://schemas.openxmlformats.org/drawingml/2006/picture">
                 <pic:pic>
                   <pic:nvPicPr>
-                    <pic:cNvPr id="0" name="image5.png"/>
+                    <pic:cNvPr id="0" name="image16.png"/>
                     <pic:cNvPicPr preferRelativeResize="0"/>
                   </pic:nvPicPr>
                   <pic:blipFill>
@@ -6847,7 +6847,7 @@
 
 <file path=customXML/item1.xml><?xml version="1.0" encoding="utf-8"?>
 <go:gDocsCustomXmlDataStorage xmlns:go="http://customooxmlschemas.google.com/" xmlns:r="http://schemas.openxmlformats.org/officeDocument/2006/relationships">
-  <go:docsCustomData xmlns:go="http://customooxmlschemas.google.com/" roundtripDataSignature="AMtx7mg6v6M857S4B8XNlPSo8gNYpkeEjw==">AMUW2mWIwBBOP+meoKxhzM/G87o4m0ga8nVx2BZS8jaVtuH1aGt8iH25Di8h/mj5iu0SE4bIV64NxOGWPLi3bxenEKI44zsGqB9T+s4hGXzAkjtOD7+z5E96gC2ccDCga4LGvXnvP584</go:docsCustomData>
+  <go:docsCustomData xmlns:go="http://customooxmlschemas.google.com/" roundtripDataSignature="AMtx7mg6v6M857S4B8XNlPSo8gNYpkeEjw==">AMUW2mVaKH+dSToaMIy09v2fRNusBj+Xks2Yf1kU0YDQRS5K0Ki0cyLEk3hGu7nNAcbkX3dn0iStg/+XJP9KNn4ITxql0SPQfGLSaXgML16Uy61BRWbk/lJyH5qb1YLryJ4TbFR+Xnj+</go:docsCustomData>
 </go:gDocsCustomXmlDataStorage>
 </file>
 

</xml_diff>